<commit_message>
CPSAP:lab12 in progress. GET endpoints done. POST endpoints in progress
</commit_message>
<xml_diff>
--- a/CPSAP/Texts/Lab_12/Лабораторная_работа_12_FS.docx
+++ b/CPSAP/Texts/Lab_12/Лабораторная_работа_12_FS.docx
@@ -1,10 +1,11 @@
 
 <file path=word/document.xml><?xml version="1.0" encoding="utf-8"?>
-<w:document xmlns:wpc="http://schemas.microsoft.com/office/word/2010/wordprocessingCanvas" xmlns:cx="http://schemas.microsoft.com/office/drawing/2014/chartex" xmlns:mc="http://schemas.openxmlformats.org/markup-compatibility/2006" xmlns:o="urn:schemas-microsoft-com:office:office" xmlns:r="http://schemas.openxmlformats.org/officeDocument/2006/relationships" xmlns:m="http://schemas.openxmlformats.org/officeDocument/2006/math" xmlns:v="urn:schemas-microsoft-com:vml" xmlns:wp14="http://schemas.microsoft.com/office/word/2010/wordprocessingDrawing" xmlns:wp="http://schemas.openxmlformats.org/drawingml/2006/wordprocessingDrawing" xmlns:w10="urn:schemas-microsoft-com:office:word" xmlns:w="http://schemas.openxmlformats.org/wordprocessingml/2006/main" xmlns:w14="http://schemas.microsoft.com/office/word/2010/wordml" xmlns:w15="http://schemas.microsoft.com/office/word/2012/wordml" xmlns:w16se="http://schemas.microsoft.com/office/word/2015/wordml/symex" xmlns:wpg="http://schemas.microsoft.com/office/word/2010/wordprocessingGroup" xmlns:wpi="http://schemas.microsoft.com/office/word/2010/wordprocessingInk" xmlns:wne="http://schemas.microsoft.com/office/word/2006/wordml" xmlns:wps="http://schemas.microsoft.com/office/word/2010/wordprocessingShape" mc:Ignorable="w14 w15 w16se wp14">
+<w:document xmlns:wpc="http://schemas.microsoft.com/office/word/2010/wordprocessingCanvas" xmlns:cx="http://schemas.microsoft.com/office/drawing/2014/chartex" xmlns:cx1="http://schemas.microsoft.com/office/drawing/2015/9/8/chartex" xmlns:cx2="http://schemas.microsoft.com/office/drawing/2015/10/21/chartex" xmlns:cx3="http://schemas.microsoft.com/office/drawing/2016/5/9/chartex" xmlns:cx4="http://schemas.microsoft.com/office/drawing/2016/5/10/chartex" xmlns:cx5="http://schemas.microsoft.com/office/drawing/2016/5/11/chartex" xmlns:cx6="http://schemas.microsoft.com/office/drawing/2016/5/12/chartex" xmlns:cx7="http://schemas.microsoft.com/office/drawing/2016/5/13/chartex" xmlns:cx8="http://schemas.microsoft.com/office/drawing/2016/5/14/chartex" xmlns:mc="http://schemas.openxmlformats.org/markup-compatibility/2006" xmlns:aink="http://schemas.microsoft.com/office/drawing/2016/ink" xmlns:am3d="http://schemas.microsoft.com/office/drawing/2017/model3d" xmlns:o="urn:schemas-microsoft-com:office:office" xmlns:r="http://schemas.openxmlformats.org/officeDocument/2006/relationships" xmlns:m="http://schemas.openxmlformats.org/officeDocument/2006/math" xmlns:v="urn:schemas-microsoft-com:vml" xmlns:wp14="http://schemas.microsoft.com/office/word/2010/wordprocessingDrawing" xmlns:wp="http://schemas.openxmlformats.org/drawingml/2006/wordprocessingDrawing" xmlns:w10="urn:schemas-microsoft-com:office:word" xmlns:w="http://schemas.openxmlformats.org/wordprocessingml/2006/main" xmlns:w14="http://schemas.microsoft.com/office/word/2010/wordml" xmlns:w15="http://schemas.microsoft.com/office/word/2012/wordml" xmlns:w16cex="http://schemas.microsoft.com/office/word/2018/wordml/cex" xmlns:w16cid="http://schemas.microsoft.com/office/word/2016/wordml/cid" xmlns:w16="http://schemas.microsoft.com/office/word/2018/wordml" xmlns:w16sdtdh="http://schemas.microsoft.com/office/word/2020/wordml/sdtdatahash" xmlns:w16se="http://schemas.microsoft.com/office/word/2015/wordml/symex" xmlns:wpg="http://schemas.microsoft.com/office/word/2010/wordprocessingGroup" xmlns:wpi="http://schemas.microsoft.com/office/word/2010/wordprocessingInk" xmlns:wne="http://schemas.microsoft.com/office/word/2006/wordml" xmlns:wps="http://schemas.microsoft.com/office/word/2010/wordprocessingShape" mc:Ignorable="w14 w15 w16se w16cid w16 w16cex w16sdtdh wp14">
   <w:background w:color="FFFFFF" w:themeColor="background1"/>
   <w:body>
     <w:p>
       <w:pPr>
+        <w:ind w:firstLine="708"/>
         <w:jc w:val="right"/>
         <w:rPr>
           <w:rFonts w:ascii="Courier New" w:hAnsi="Courier New" w:cs="Courier New"/>
@@ -132,25 +133,7 @@
           <w:sz w:val="28"/>
           <w:szCs w:val="28"/>
         </w:rPr>
-        <w:t xml:space="preserve">12-01, обрабатывающий </w:t>
-      </w:r>
-      <w:proofErr w:type="gramStart"/>
-      <w:r>
-        <w:rPr>
-          <w:rFonts w:ascii="Courier New" w:hAnsi="Courier New" w:cs="Courier New"/>
-          <w:sz w:val="28"/>
-          <w:szCs w:val="28"/>
-        </w:rPr>
-        <w:t>запросы</w:t>
-      </w:r>
-      <w:proofErr w:type="gramEnd"/>
-      <w:r>
-        <w:rPr>
-          <w:rFonts w:ascii="Courier New" w:hAnsi="Courier New" w:cs="Courier New"/>
-          <w:sz w:val="28"/>
-          <w:szCs w:val="28"/>
-        </w:rPr>
-        <w:t xml:space="preserve"> представленные в следующей таблице </w:t>
+        <w:t xml:space="preserve">12-01, обрабатывающий запросы представленные в следующей таблице </w:t>
       </w:r>
       <w:r>
         <w:rPr>
@@ -317,66 +300,62 @@
               </w:rPr>
               <w:t xml:space="preserve">отправка клиенту  полного списка студентов в формате </w:t>
             </w:r>
+            <w:r>
+              <w:rPr>
+                <w:rFonts w:ascii="Courier New" w:hAnsi="Courier New" w:cs="Courier New"/>
+                <w:sz w:val="20"/>
+                <w:szCs w:val="20"/>
+                <w:lang w:val="en-US"/>
+              </w:rPr>
+              <w:t>json</w:t>
+            </w:r>
+            <w:r>
+              <w:rPr>
+                <w:rFonts w:ascii="Courier New" w:hAnsi="Courier New" w:cs="Courier New"/>
+                <w:sz w:val="20"/>
+                <w:szCs w:val="20"/>
+              </w:rPr>
+              <w:t xml:space="preserve"> </w:t>
+            </w:r>
+            <w:r>
+              <w:rPr>
+                <w:rFonts w:ascii="Courier New" w:hAnsi="Courier New" w:cs="Courier New"/>
+                <w:sz w:val="20"/>
+                <w:szCs w:val="20"/>
+              </w:rPr>
+              <w:t xml:space="preserve"> из файла </w:t>
+            </w:r>
             <w:proofErr w:type="spellStart"/>
             <w:r>
               <w:rPr>
                 <w:rFonts w:ascii="Courier New" w:hAnsi="Courier New" w:cs="Courier New"/>
+                <w:b/>
+                <w:sz w:val="20"/>
+                <w:szCs w:val="20"/>
+                <w:lang w:val="en-US"/>
+              </w:rPr>
+              <w:t>StudentList</w:t>
+            </w:r>
+            <w:proofErr w:type="spellEnd"/>
+            <w:r>
+              <w:rPr>
+                <w:rFonts w:ascii="Courier New" w:hAnsi="Courier New" w:cs="Courier New"/>
+                <w:b/>
+                <w:sz w:val="20"/>
+                <w:szCs w:val="20"/>
+              </w:rPr>
+              <w:t>.</w:t>
+            </w:r>
+            <w:r>
+              <w:rPr>
+                <w:rFonts w:ascii="Courier New" w:hAnsi="Courier New" w:cs="Courier New"/>
+                <w:b/>
                 <w:sz w:val="20"/>
                 <w:szCs w:val="20"/>
                 <w:lang w:val="en-US"/>
               </w:rPr>
               <w:t>json</w:t>
             </w:r>
-            <w:proofErr w:type="spellEnd"/>
-            <w:r>
-              <w:rPr>
-                <w:rFonts w:ascii="Courier New" w:hAnsi="Courier New" w:cs="Courier New"/>
-                <w:sz w:val="20"/>
-                <w:szCs w:val="20"/>
-              </w:rPr>
-              <w:t xml:space="preserve"> </w:t>
-            </w:r>
-            <w:r>
-              <w:rPr>
-                <w:rFonts w:ascii="Courier New" w:hAnsi="Courier New" w:cs="Courier New"/>
-                <w:sz w:val="20"/>
-                <w:szCs w:val="20"/>
-              </w:rPr>
-              <w:t xml:space="preserve"> из файла </w:t>
-            </w:r>
-            <w:proofErr w:type="spellStart"/>
-            <w:r>
-              <w:rPr>
-                <w:rFonts w:ascii="Courier New" w:hAnsi="Courier New" w:cs="Courier New"/>
-                <w:b/>
-                <w:sz w:val="20"/>
-                <w:szCs w:val="20"/>
-                <w:lang w:val="en-US"/>
-              </w:rPr>
-              <w:t>StudentList</w:t>
-            </w:r>
-            <w:proofErr w:type="spellEnd"/>
-            <w:r>
-              <w:rPr>
-                <w:rFonts w:ascii="Courier New" w:hAnsi="Courier New" w:cs="Courier New"/>
-                <w:b/>
-                <w:sz w:val="20"/>
-                <w:szCs w:val="20"/>
-              </w:rPr>
-              <w:t>.</w:t>
-            </w:r>
-            <w:proofErr w:type="spellStart"/>
-            <w:r>
-              <w:rPr>
-                <w:rFonts w:ascii="Courier New" w:hAnsi="Courier New" w:cs="Courier New"/>
-                <w:b/>
-                <w:sz w:val="20"/>
-                <w:szCs w:val="20"/>
-                <w:lang w:val="en-US"/>
-              </w:rPr>
-              <w:t>json</w:t>
-            </w:r>
-            <w:proofErr w:type="spellEnd"/>
             <w:r>
               <w:rPr>
                 <w:rFonts w:ascii="Courier New" w:hAnsi="Courier New" w:cs="Courier New"/>
@@ -468,8 +447,6 @@
               </w:rPr>
               <w:t xml:space="preserve">отправка клиенту </w:t>
             </w:r>
-            <w:bookmarkStart w:id="0" w:name="_GoBack"/>
-            <w:bookmarkEnd w:id="0"/>
             <w:r>
               <w:rPr>
                 <w:rFonts w:ascii="Courier New" w:hAnsi="Courier New" w:cs="Courier New"/>
@@ -530,66 +507,62 @@
               </w:rPr>
               <w:t xml:space="preserve">  в формате </w:t>
             </w:r>
+            <w:r>
+              <w:rPr>
+                <w:rFonts w:ascii="Courier New" w:hAnsi="Courier New" w:cs="Courier New"/>
+                <w:sz w:val="20"/>
+                <w:szCs w:val="20"/>
+                <w:lang w:val="en-US"/>
+              </w:rPr>
+              <w:t>json</w:t>
+            </w:r>
+            <w:r>
+              <w:rPr>
+                <w:rFonts w:ascii="Courier New" w:hAnsi="Courier New" w:cs="Courier New"/>
+                <w:sz w:val="20"/>
+                <w:szCs w:val="20"/>
+              </w:rPr>
+              <w:t>; если</w:t>
+            </w:r>
+            <w:r>
+              <w:rPr>
+                <w:rFonts w:ascii="Courier New" w:hAnsi="Courier New" w:cs="Courier New"/>
+                <w:sz w:val="20"/>
+                <w:szCs w:val="20"/>
+              </w:rPr>
+              <w:t xml:space="preserve"> в файле </w:t>
+            </w:r>
             <w:proofErr w:type="spellStart"/>
             <w:r>
               <w:rPr>
                 <w:rFonts w:ascii="Courier New" w:hAnsi="Courier New" w:cs="Courier New"/>
+                <w:b/>
+                <w:sz w:val="20"/>
+                <w:szCs w:val="20"/>
+                <w:lang w:val="en-US"/>
+              </w:rPr>
+              <w:t>StudentList</w:t>
+            </w:r>
+            <w:proofErr w:type="spellEnd"/>
+            <w:r>
+              <w:rPr>
+                <w:rFonts w:ascii="Courier New" w:hAnsi="Courier New" w:cs="Courier New"/>
+                <w:b/>
+                <w:sz w:val="20"/>
+                <w:szCs w:val="20"/>
+              </w:rPr>
+              <w:t>.</w:t>
+            </w:r>
+            <w:r>
+              <w:rPr>
+                <w:rFonts w:ascii="Courier New" w:hAnsi="Courier New" w:cs="Courier New"/>
+                <w:b/>
                 <w:sz w:val="20"/>
                 <w:szCs w:val="20"/>
                 <w:lang w:val="en-US"/>
               </w:rPr>
               <w:t>json</w:t>
             </w:r>
-            <w:proofErr w:type="spellEnd"/>
-            <w:r>
-              <w:rPr>
-                <w:rFonts w:ascii="Courier New" w:hAnsi="Courier New" w:cs="Courier New"/>
-                <w:sz w:val="20"/>
-                <w:szCs w:val="20"/>
-              </w:rPr>
-              <w:t>; если</w:t>
-            </w:r>
-            <w:r>
-              <w:rPr>
-                <w:rFonts w:ascii="Courier New" w:hAnsi="Courier New" w:cs="Courier New"/>
-                <w:sz w:val="20"/>
-                <w:szCs w:val="20"/>
-              </w:rPr>
-              <w:t xml:space="preserve"> в файле </w:t>
-            </w:r>
-            <w:proofErr w:type="spellStart"/>
-            <w:r>
-              <w:rPr>
-                <w:rFonts w:ascii="Courier New" w:hAnsi="Courier New" w:cs="Courier New"/>
-                <w:b/>
-                <w:sz w:val="20"/>
-                <w:szCs w:val="20"/>
-                <w:lang w:val="en-US"/>
-              </w:rPr>
-              <w:t>StudentList</w:t>
-            </w:r>
-            <w:proofErr w:type="spellEnd"/>
-            <w:r>
-              <w:rPr>
-                <w:rFonts w:ascii="Courier New" w:hAnsi="Courier New" w:cs="Courier New"/>
-                <w:b/>
-                <w:sz w:val="20"/>
-                <w:szCs w:val="20"/>
-              </w:rPr>
-              <w:t>.</w:t>
-            </w:r>
-            <w:proofErr w:type="spellStart"/>
-            <w:r>
-              <w:rPr>
-                <w:rFonts w:ascii="Courier New" w:hAnsi="Courier New" w:cs="Courier New"/>
-                <w:b/>
-                <w:sz w:val="20"/>
-                <w:szCs w:val="20"/>
-                <w:lang w:val="en-US"/>
-              </w:rPr>
-              <w:t>json</w:t>
-            </w:r>
-            <w:proofErr w:type="spellEnd"/>
             <w:r>
               <w:rPr>
                 <w:rFonts w:ascii="Courier New" w:hAnsi="Courier New" w:cs="Courier New"/>
@@ -713,63 +686,116 @@
               </w:rPr>
               <w:t xml:space="preserve">студенте в формате </w:t>
             </w:r>
+            <w:r>
+              <w:rPr>
+                <w:rFonts w:ascii="Courier New" w:hAnsi="Courier New" w:cs="Courier New"/>
+                <w:sz w:val="20"/>
+                <w:szCs w:val="20"/>
+                <w:lang w:val="en-US"/>
+              </w:rPr>
+              <w:t>json</w:t>
+            </w:r>
+            <w:r>
+              <w:rPr>
+                <w:rFonts w:ascii="Courier New" w:hAnsi="Courier New" w:cs="Courier New"/>
+                <w:sz w:val="20"/>
+                <w:szCs w:val="20"/>
+              </w:rPr>
+              <w:t>; сервер дополняет список студентов в файле</w:t>
+            </w:r>
+            <w:r>
+              <w:rPr>
+                <w:rFonts w:ascii="Courier New" w:hAnsi="Courier New" w:cs="Courier New"/>
+                <w:sz w:val="20"/>
+                <w:szCs w:val="20"/>
+              </w:rPr>
+              <w:t xml:space="preserve">   </w:t>
+            </w:r>
+            <w:r>
+              <w:rPr>
+                <w:rFonts w:ascii="Courier New" w:hAnsi="Courier New" w:cs="Courier New"/>
+                <w:sz w:val="20"/>
+                <w:szCs w:val="20"/>
+              </w:rPr>
+              <w:t xml:space="preserve"> </w:t>
+            </w:r>
             <w:proofErr w:type="spellStart"/>
             <w:r>
               <w:rPr>
                 <w:rFonts w:ascii="Courier New" w:hAnsi="Courier New" w:cs="Courier New"/>
+                <w:b/>
+                <w:sz w:val="20"/>
+                <w:szCs w:val="20"/>
+                <w:lang w:val="en-US"/>
+              </w:rPr>
+              <w:t>StudentList</w:t>
+            </w:r>
+            <w:proofErr w:type="spellEnd"/>
+            <w:r>
+              <w:rPr>
+                <w:rFonts w:ascii="Courier New" w:hAnsi="Courier New" w:cs="Courier New"/>
+                <w:b/>
+                <w:sz w:val="20"/>
+                <w:szCs w:val="20"/>
+              </w:rPr>
+              <w:t>.</w:t>
+            </w:r>
+            <w:r>
+              <w:rPr>
+                <w:rFonts w:ascii="Courier New" w:hAnsi="Courier New" w:cs="Courier New"/>
+                <w:b/>
                 <w:sz w:val="20"/>
                 <w:szCs w:val="20"/>
                 <w:lang w:val="en-US"/>
               </w:rPr>
               <w:t>json</w:t>
             </w:r>
+            <w:r>
+              <w:rPr>
+                <w:rFonts w:ascii="Courier New" w:hAnsi="Courier New" w:cs="Courier New"/>
+                <w:sz w:val="20"/>
+                <w:szCs w:val="20"/>
+              </w:rPr>
+              <w:t>;</w:t>
+            </w:r>
+            <w:r>
+              <w:rPr>
+                <w:rFonts w:ascii="Courier New" w:hAnsi="Courier New" w:cs="Courier New"/>
+                <w:b/>
+                <w:sz w:val="20"/>
+                <w:szCs w:val="20"/>
+              </w:rPr>
+              <w:t xml:space="preserve"> </w:t>
+            </w:r>
+            <w:r>
+              <w:rPr>
+                <w:rFonts w:ascii="Courier New" w:hAnsi="Courier New" w:cs="Courier New"/>
+                <w:sz w:val="20"/>
+                <w:szCs w:val="20"/>
+              </w:rPr>
+              <w:t xml:space="preserve">если в файле </w:t>
+            </w:r>
+            <w:proofErr w:type="spellStart"/>
+            <w:r>
+              <w:rPr>
+                <w:rFonts w:ascii="Courier New" w:hAnsi="Courier New" w:cs="Courier New"/>
+                <w:b/>
+                <w:sz w:val="20"/>
+                <w:szCs w:val="20"/>
+                <w:lang w:val="en-US"/>
+              </w:rPr>
+              <w:t>StudentList</w:t>
+            </w:r>
             <w:proofErr w:type="spellEnd"/>
             <w:r>
               <w:rPr>
                 <w:rFonts w:ascii="Courier New" w:hAnsi="Courier New" w:cs="Courier New"/>
-                <w:sz w:val="20"/>
-                <w:szCs w:val="20"/>
-              </w:rPr>
-              <w:t>; сервер дополняет список студентов в файле</w:t>
-            </w:r>
-            <w:r>
-              <w:rPr>
-                <w:rFonts w:ascii="Courier New" w:hAnsi="Courier New" w:cs="Courier New"/>
-                <w:sz w:val="20"/>
-                <w:szCs w:val="20"/>
-              </w:rPr>
-              <w:t xml:space="preserve">   </w:t>
-            </w:r>
-            <w:r>
-              <w:rPr>
-                <w:rFonts w:ascii="Courier New" w:hAnsi="Courier New" w:cs="Courier New"/>
-                <w:sz w:val="20"/>
-                <w:szCs w:val="20"/>
-              </w:rPr>
-              <w:t xml:space="preserve"> </w:t>
-            </w:r>
-            <w:proofErr w:type="spellStart"/>
-            <w:r>
-              <w:rPr>
-                <w:rFonts w:ascii="Courier New" w:hAnsi="Courier New" w:cs="Courier New"/>
-                <w:b/>
-                <w:sz w:val="20"/>
-                <w:szCs w:val="20"/>
-                <w:lang w:val="en-US"/>
-              </w:rPr>
-              <w:t>StudentList</w:t>
-            </w:r>
-            <w:proofErr w:type="spellEnd"/>
-            <w:r>
-              <w:rPr>
-                <w:rFonts w:ascii="Courier New" w:hAnsi="Courier New" w:cs="Courier New"/>
                 <w:b/>
                 <w:sz w:val="20"/>
                 <w:szCs w:val="20"/>
               </w:rPr>
               <w:t>.</w:t>
             </w:r>
-            <w:proofErr w:type="spellStart"/>
             <w:r>
               <w:rPr>
                 <w:rFonts w:ascii="Courier New" w:hAnsi="Courier New" w:cs="Courier New"/>
@@ -780,110 +806,49 @@
               </w:rPr>
               <w:t>json</w:t>
             </w:r>
-            <w:proofErr w:type="spellEnd"/>
-            <w:r>
-              <w:rPr>
-                <w:rFonts w:ascii="Courier New" w:hAnsi="Courier New" w:cs="Courier New"/>
-                <w:sz w:val="20"/>
-                <w:szCs w:val="20"/>
-              </w:rPr>
-              <w:t>;</w:t>
-            </w:r>
-            <w:r>
-              <w:rPr>
-                <w:rFonts w:ascii="Courier New" w:hAnsi="Courier New" w:cs="Courier New"/>
-                <w:b/>
-                <w:sz w:val="20"/>
-                <w:szCs w:val="20"/>
-              </w:rPr>
-              <w:t xml:space="preserve"> </w:t>
-            </w:r>
-            <w:r>
-              <w:rPr>
-                <w:rFonts w:ascii="Courier New" w:hAnsi="Courier New" w:cs="Courier New"/>
-                <w:sz w:val="20"/>
-                <w:szCs w:val="20"/>
-              </w:rPr>
-              <w:t xml:space="preserve">если в файле </w:t>
-            </w:r>
-            <w:proofErr w:type="spellStart"/>
-            <w:r>
-              <w:rPr>
-                <w:rFonts w:ascii="Courier New" w:hAnsi="Courier New" w:cs="Courier New"/>
-                <w:b/>
-                <w:sz w:val="20"/>
-                <w:szCs w:val="20"/>
-                <w:lang w:val="en-US"/>
-              </w:rPr>
-              <w:t>StudentList</w:t>
-            </w:r>
-            <w:proofErr w:type="spellEnd"/>
-            <w:r>
-              <w:rPr>
-                <w:rFonts w:ascii="Courier New" w:hAnsi="Courier New" w:cs="Courier New"/>
-                <w:b/>
-                <w:sz w:val="20"/>
-                <w:szCs w:val="20"/>
-              </w:rPr>
-              <w:t>.</w:t>
-            </w:r>
-            <w:proofErr w:type="spellStart"/>
-            <w:r>
-              <w:rPr>
-                <w:rFonts w:ascii="Courier New" w:hAnsi="Courier New" w:cs="Courier New"/>
-                <w:b/>
+            <w:r>
+              <w:rPr>
+                <w:rFonts w:ascii="Courier New" w:hAnsi="Courier New" w:cs="Courier New"/>
+                <w:sz w:val="20"/>
+                <w:szCs w:val="20"/>
+              </w:rPr>
+              <w:t xml:space="preserve"> уже есть информация о студенте с таким же </w:t>
+            </w:r>
+            <w:r>
+              <w:rPr>
+                <w:rFonts w:ascii="Courier New" w:hAnsi="Courier New" w:cs="Courier New"/>
+                <w:b/>
+                <w:sz w:val="20"/>
+                <w:szCs w:val="20"/>
+                <w:lang w:val="en-US"/>
+              </w:rPr>
+              <w:t>id</w:t>
+            </w:r>
+            <w:r>
+              <w:rPr>
+                <w:rFonts w:ascii="Courier New" w:hAnsi="Courier New" w:cs="Courier New"/>
+                <w:sz w:val="20"/>
+                <w:szCs w:val="20"/>
+              </w:rPr>
+              <w:t xml:space="preserve">, то клиенту отправляется сообщение об ошибке; если операция выполнена успешно, то клиенту возвращается </w:t>
+            </w:r>
+            <w:r>
+              <w:rPr>
+                <w:rFonts w:ascii="Courier New" w:hAnsi="Courier New" w:cs="Courier New"/>
+                <w:sz w:val="20"/>
+                <w:szCs w:val="20"/>
+              </w:rPr>
+              <w:t xml:space="preserve">информацию о добавленном студенте (в том же виде) в </w:t>
+            </w:r>
+            <w:r>
+              <w:rPr>
+                <w:rFonts w:ascii="Courier New" w:hAnsi="Courier New" w:cs="Courier New"/>
                 <w:sz w:val="20"/>
                 <w:szCs w:val="20"/>
                 <w:lang w:val="en-US"/>
               </w:rPr>
               <w:t>json</w:t>
             </w:r>
-            <w:proofErr w:type="spellEnd"/>
-            <w:r>
-              <w:rPr>
-                <w:rFonts w:ascii="Courier New" w:hAnsi="Courier New" w:cs="Courier New"/>
-                <w:sz w:val="20"/>
-                <w:szCs w:val="20"/>
-              </w:rPr>
-              <w:t xml:space="preserve"> уже есть информация о студенте с таким же </w:t>
-            </w:r>
-            <w:r>
-              <w:rPr>
-                <w:rFonts w:ascii="Courier New" w:hAnsi="Courier New" w:cs="Courier New"/>
-                <w:b/>
-                <w:sz w:val="20"/>
-                <w:szCs w:val="20"/>
-                <w:lang w:val="en-US"/>
-              </w:rPr>
-              <w:t>id</w:t>
-            </w:r>
-            <w:r>
-              <w:rPr>
-                <w:rFonts w:ascii="Courier New" w:hAnsi="Courier New" w:cs="Courier New"/>
-                <w:sz w:val="20"/>
-                <w:szCs w:val="20"/>
-              </w:rPr>
-              <w:t xml:space="preserve">, то клиенту отправляется сообщение об ошибке; если операция выполнена успешно, то клиенту возвращается </w:t>
-            </w:r>
-            <w:r>
-              <w:rPr>
-                <w:rFonts w:ascii="Courier New" w:hAnsi="Courier New" w:cs="Courier New"/>
-                <w:sz w:val="20"/>
-                <w:szCs w:val="20"/>
-              </w:rPr>
-              <w:t xml:space="preserve">информацию о добавленном студенте (в том же виде) в </w:t>
-            </w:r>
-            <w:proofErr w:type="spellStart"/>
-            <w:r>
-              <w:rPr>
-                <w:rFonts w:ascii="Courier New" w:hAnsi="Courier New" w:cs="Courier New"/>
-                <w:sz w:val="20"/>
-                <w:szCs w:val="20"/>
-                <w:lang w:val="en-US"/>
-              </w:rPr>
-              <w:t>json</w:t>
-            </w:r>
-            <w:proofErr w:type="spellEnd"/>
             <w:r>
               <w:rPr>
                 <w:rFonts w:ascii="Courier New" w:hAnsi="Courier New" w:cs="Courier New"/>
@@ -997,47 +962,126 @@
               </w:rPr>
               <w:t xml:space="preserve">клиент отправляет серверу информацию о студенте в формате </w:t>
             </w:r>
+            <w:r>
+              <w:rPr>
+                <w:rFonts w:ascii="Courier New" w:hAnsi="Courier New" w:cs="Courier New"/>
+                <w:sz w:val="20"/>
+                <w:szCs w:val="20"/>
+                <w:lang w:val="en-US"/>
+              </w:rPr>
+              <w:t>json</w:t>
+            </w:r>
+            <w:r>
+              <w:rPr>
+                <w:rFonts w:ascii="Courier New" w:hAnsi="Courier New" w:cs="Courier New"/>
+                <w:sz w:val="20"/>
+                <w:szCs w:val="20"/>
+              </w:rPr>
+              <w:t xml:space="preserve">; сервер находит в </w:t>
+            </w:r>
             <w:proofErr w:type="spellStart"/>
             <w:r>
               <w:rPr>
                 <w:rFonts w:ascii="Courier New" w:hAnsi="Courier New" w:cs="Courier New"/>
+                <w:b/>
+                <w:sz w:val="20"/>
+                <w:szCs w:val="20"/>
+                <w:lang w:val="en-US"/>
+              </w:rPr>
+              <w:t>StudentList</w:t>
+            </w:r>
+            <w:proofErr w:type="spellEnd"/>
+            <w:r>
+              <w:rPr>
+                <w:rFonts w:ascii="Courier New" w:hAnsi="Courier New" w:cs="Courier New"/>
+                <w:b/>
+                <w:sz w:val="20"/>
+                <w:szCs w:val="20"/>
+              </w:rPr>
+              <w:t>.</w:t>
+            </w:r>
+            <w:r>
+              <w:rPr>
+                <w:rFonts w:ascii="Courier New" w:hAnsi="Courier New" w:cs="Courier New"/>
+                <w:b/>
                 <w:sz w:val="20"/>
                 <w:szCs w:val="20"/>
                 <w:lang w:val="en-US"/>
               </w:rPr>
               <w:t>json</w:t>
             </w:r>
+            <w:r>
+              <w:rPr>
+                <w:rFonts w:ascii="Courier New" w:hAnsi="Courier New" w:cs="Courier New"/>
+                <w:sz w:val="20"/>
+                <w:szCs w:val="20"/>
+              </w:rPr>
+              <w:t xml:space="preserve"> информацию о студенте с </w:t>
+            </w:r>
+            <w:r>
+              <w:rPr>
+                <w:rFonts w:ascii="Courier New" w:hAnsi="Courier New" w:cs="Courier New"/>
+                <w:sz w:val="20"/>
+                <w:szCs w:val="20"/>
+              </w:rPr>
+              <w:t xml:space="preserve">таким же </w:t>
+            </w:r>
+            <w:r>
+              <w:rPr>
+                <w:rFonts w:ascii="Courier New" w:hAnsi="Courier New" w:cs="Courier New"/>
+                <w:b/>
+                <w:sz w:val="20"/>
+                <w:szCs w:val="20"/>
+                <w:lang w:val="en-US"/>
+              </w:rPr>
+              <w:t>id</w:t>
+            </w:r>
+            <w:r>
+              <w:rPr>
+                <w:rFonts w:ascii="Courier New" w:hAnsi="Courier New" w:cs="Courier New"/>
+                <w:b/>
+                <w:sz w:val="20"/>
+                <w:szCs w:val="20"/>
+              </w:rPr>
+              <w:t xml:space="preserve"> </w:t>
+            </w:r>
+            <w:r>
+              <w:rPr>
+                <w:rFonts w:ascii="Courier New" w:hAnsi="Courier New" w:cs="Courier New"/>
+                <w:sz w:val="20"/>
+                <w:szCs w:val="20"/>
+              </w:rPr>
+              <w:t>и заменяет</w:t>
+            </w:r>
+            <w:r>
+              <w:rPr>
+                <w:rFonts w:ascii="Courier New" w:hAnsi="Courier New" w:cs="Courier New"/>
+                <w:sz w:val="20"/>
+                <w:szCs w:val="20"/>
+              </w:rPr>
+              <w:t xml:space="preserve"> ее; если в </w:t>
+            </w:r>
+            <w:proofErr w:type="spellStart"/>
+            <w:r>
+              <w:rPr>
+                <w:rFonts w:ascii="Courier New" w:hAnsi="Courier New" w:cs="Courier New"/>
+                <w:b/>
+                <w:sz w:val="20"/>
+                <w:szCs w:val="20"/>
+                <w:lang w:val="en-US"/>
+              </w:rPr>
+              <w:t>StudentList</w:t>
+            </w:r>
             <w:proofErr w:type="spellEnd"/>
             <w:r>
               <w:rPr>
                 <w:rFonts w:ascii="Courier New" w:hAnsi="Courier New" w:cs="Courier New"/>
-                <w:sz w:val="20"/>
-                <w:szCs w:val="20"/>
-              </w:rPr>
-              <w:t xml:space="preserve">; сервер находит в </w:t>
-            </w:r>
-            <w:proofErr w:type="spellStart"/>
-            <w:r>
-              <w:rPr>
-                <w:rFonts w:ascii="Courier New" w:hAnsi="Courier New" w:cs="Courier New"/>
-                <w:b/>
-                <w:sz w:val="20"/>
-                <w:szCs w:val="20"/>
-                <w:lang w:val="en-US"/>
-              </w:rPr>
-              <w:t>StudentList</w:t>
-            </w:r>
-            <w:proofErr w:type="spellEnd"/>
-            <w:r>
-              <w:rPr>
-                <w:rFonts w:ascii="Courier New" w:hAnsi="Courier New" w:cs="Courier New"/>
                 <w:b/>
                 <w:sz w:val="20"/>
                 <w:szCs w:val="20"/>
               </w:rPr>
               <w:t>.</w:t>
             </w:r>
-            <w:proofErr w:type="spellStart"/>
             <w:r>
               <w:rPr>
                 <w:rFonts w:ascii="Courier New" w:hAnsi="Courier New" w:cs="Courier New"/>
@@ -1048,22 +1092,29 @@
               </w:rPr>
               <w:t>json</w:t>
             </w:r>
-            <w:proofErr w:type="spellEnd"/>
-            <w:r>
-              <w:rPr>
-                <w:rFonts w:ascii="Courier New" w:hAnsi="Courier New" w:cs="Courier New"/>
-                <w:sz w:val="20"/>
-                <w:szCs w:val="20"/>
-              </w:rPr>
-              <w:t xml:space="preserve"> информацию о студенте с </w:t>
-            </w:r>
-            <w:r>
-              <w:rPr>
-                <w:rFonts w:ascii="Courier New" w:hAnsi="Courier New" w:cs="Courier New"/>
-                <w:sz w:val="20"/>
-                <w:szCs w:val="20"/>
-              </w:rPr>
-              <w:t xml:space="preserve">таким же </w:t>
+            <w:r>
+              <w:rPr>
+                <w:rFonts w:ascii="Courier New" w:hAnsi="Courier New" w:cs="Courier New"/>
+                <w:sz w:val="20"/>
+                <w:szCs w:val="20"/>
+              </w:rPr>
+              <w:t xml:space="preserve"> </w:t>
+            </w:r>
+            <w:r>
+              <w:rPr>
+                <w:rFonts w:ascii="Courier New" w:hAnsi="Courier New" w:cs="Courier New"/>
+                <w:sz w:val="20"/>
+                <w:szCs w:val="20"/>
+              </w:rPr>
+              <w:t xml:space="preserve"> не найдена информация с   заданным</w:t>
+            </w:r>
+            <w:r>
+              <w:rPr>
+                <w:rFonts w:ascii="Courier New" w:hAnsi="Courier New" w:cs="Courier New"/>
+                <w:sz w:val="20"/>
+                <w:szCs w:val="20"/>
+              </w:rPr>
+              <w:t xml:space="preserve"> </w:t>
             </w:r>
             <w:r>
               <w:rPr>
@@ -1082,6 +1133,22 @@
                 <w:sz w:val="20"/>
                 <w:szCs w:val="20"/>
               </w:rPr>
+              <w:t xml:space="preserve">, </w:t>
+            </w:r>
+            <w:r>
+              <w:rPr>
+                <w:rFonts w:ascii="Courier New" w:hAnsi="Courier New" w:cs="Courier New"/>
+                <w:sz w:val="20"/>
+                <w:szCs w:val="20"/>
+              </w:rPr>
+              <w:t>то</w:t>
+            </w:r>
+            <w:r>
+              <w:rPr>
+                <w:rFonts w:ascii="Courier New" w:hAnsi="Courier New" w:cs="Courier New"/>
+                <w:sz w:val="20"/>
+                <w:szCs w:val="20"/>
+              </w:rPr>
               <w:t xml:space="preserve"> </w:t>
             </w:r>
             <w:r>
@@ -1090,127 +1157,17 @@
                 <w:sz w:val="20"/>
                 <w:szCs w:val="20"/>
               </w:rPr>
-              <w:t>и заменяет</w:t>
-            </w:r>
-            <w:r>
-              <w:rPr>
-                <w:rFonts w:ascii="Courier New" w:hAnsi="Courier New" w:cs="Courier New"/>
-                <w:sz w:val="20"/>
-                <w:szCs w:val="20"/>
-              </w:rPr>
-              <w:t xml:space="preserve"> ее; если в </w:t>
-            </w:r>
-            <w:proofErr w:type="spellStart"/>
-            <w:r>
-              <w:rPr>
-                <w:rFonts w:ascii="Courier New" w:hAnsi="Courier New" w:cs="Courier New"/>
-                <w:b/>
-                <w:sz w:val="20"/>
-                <w:szCs w:val="20"/>
-                <w:lang w:val="en-US"/>
-              </w:rPr>
-              <w:t>StudentList</w:t>
-            </w:r>
-            <w:proofErr w:type="spellEnd"/>
-            <w:r>
-              <w:rPr>
-                <w:rFonts w:ascii="Courier New" w:hAnsi="Courier New" w:cs="Courier New"/>
-                <w:b/>
-                <w:sz w:val="20"/>
-                <w:szCs w:val="20"/>
-              </w:rPr>
-              <w:t>.</w:t>
-            </w:r>
-            <w:proofErr w:type="spellStart"/>
-            <w:r>
-              <w:rPr>
-                <w:rFonts w:ascii="Courier New" w:hAnsi="Courier New" w:cs="Courier New"/>
-                <w:b/>
+              <w:t xml:space="preserve">клиенту отправляется соответствующее сообщение об ошибке; если операция выполнена успешно, то клиенту возвращается информацию об измененном студенте (новые данные) в </w:t>
+            </w:r>
+            <w:r>
+              <w:rPr>
+                <w:rFonts w:ascii="Courier New" w:hAnsi="Courier New" w:cs="Courier New"/>
                 <w:sz w:val="20"/>
                 <w:szCs w:val="20"/>
                 <w:lang w:val="en-US"/>
               </w:rPr>
               <w:t>json</w:t>
             </w:r>
-            <w:proofErr w:type="spellEnd"/>
-            <w:r>
-              <w:rPr>
-                <w:rFonts w:ascii="Courier New" w:hAnsi="Courier New" w:cs="Courier New"/>
-                <w:sz w:val="20"/>
-                <w:szCs w:val="20"/>
-              </w:rPr>
-              <w:t xml:space="preserve"> </w:t>
-            </w:r>
-            <w:r>
-              <w:rPr>
-                <w:rFonts w:ascii="Courier New" w:hAnsi="Courier New" w:cs="Courier New"/>
-                <w:sz w:val="20"/>
-                <w:szCs w:val="20"/>
-              </w:rPr>
-              <w:t xml:space="preserve"> не найдена информация с   заданным</w:t>
-            </w:r>
-            <w:r>
-              <w:rPr>
-                <w:rFonts w:ascii="Courier New" w:hAnsi="Courier New" w:cs="Courier New"/>
-                <w:sz w:val="20"/>
-                <w:szCs w:val="20"/>
-              </w:rPr>
-              <w:t xml:space="preserve"> </w:t>
-            </w:r>
-            <w:r>
-              <w:rPr>
-                <w:rFonts w:ascii="Courier New" w:hAnsi="Courier New" w:cs="Courier New"/>
-                <w:b/>
-                <w:sz w:val="20"/>
-                <w:szCs w:val="20"/>
-                <w:lang w:val="en-US"/>
-              </w:rPr>
-              <w:t>id</w:t>
-            </w:r>
-            <w:r>
-              <w:rPr>
-                <w:rFonts w:ascii="Courier New" w:hAnsi="Courier New" w:cs="Courier New"/>
-                <w:b/>
-                <w:sz w:val="20"/>
-                <w:szCs w:val="20"/>
-              </w:rPr>
-              <w:t xml:space="preserve">, </w:t>
-            </w:r>
-            <w:r>
-              <w:rPr>
-                <w:rFonts w:ascii="Courier New" w:hAnsi="Courier New" w:cs="Courier New"/>
-                <w:sz w:val="20"/>
-                <w:szCs w:val="20"/>
-              </w:rPr>
-              <w:t>то</w:t>
-            </w:r>
-            <w:r>
-              <w:rPr>
-                <w:rFonts w:ascii="Courier New" w:hAnsi="Courier New" w:cs="Courier New"/>
-                <w:sz w:val="20"/>
-                <w:szCs w:val="20"/>
-              </w:rPr>
-              <w:t xml:space="preserve"> </w:t>
-            </w:r>
-            <w:r>
-              <w:rPr>
-                <w:rFonts w:ascii="Courier New" w:hAnsi="Courier New" w:cs="Courier New"/>
-                <w:sz w:val="20"/>
-                <w:szCs w:val="20"/>
-              </w:rPr>
-              <w:t xml:space="preserve">клиенту отправляется соответствующее сообщение об ошибке; если операция выполнена успешно, то клиенту возвращается информацию об измененном студенте (новые данные) в </w:t>
-            </w:r>
-            <w:proofErr w:type="spellStart"/>
-            <w:r>
-              <w:rPr>
-                <w:rFonts w:ascii="Courier New" w:hAnsi="Courier New" w:cs="Courier New"/>
-                <w:sz w:val="20"/>
-                <w:szCs w:val="20"/>
-                <w:lang w:val="en-US"/>
-              </w:rPr>
-              <w:t>json</w:t>
-            </w:r>
-            <w:proofErr w:type="spellEnd"/>
             <w:r>
               <w:rPr>
                 <w:rFonts w:ascii="Courier New" w:hAnsi="Courier New" w:cs="Courier New"/>
@@ -1340,6 +1297,121 @@
               </w:rPr>
               <w:t>.</w:t>
             </w:r>
+            <w:r>
+              <w:rPr>
+                <w:rFonts w:ascii="Courier New" w:hAnsi="Courier New" w:cs="Courier New"/>
+                <w:b/>
+                <w:sz w:val="20"/>
+                <w:szCs w:val="20"/>
+                <w:lang w:val="en-US"/>
+              </w:rPr>
+              <w:t>json</w:t>
+            </w:r>
+            <w:r>
+              <w:rPr>
+                <w:rFonts w:ascii="Courier New" w:hAnsi="Courier New" w:cs="Courier New"/>
+                <w:b/>
+                <w:sz w:val="20"/>
+                <w:szCs w:val="20"/>
+              </w:rPr>
+              <w:t xml:space="preserve"> </w:t>
+            </w:r>
+            <w:r>
+              <w:rPr>
+                <w:rFonts w:ascii="Courier New" w:hAnsi="Courier New" w:cs="Courier New"/>
+                <w:sz w:val="20"/>
+                <w:szCs w:val="20"/>
+              </w:rPr>
+              <w:t>информацию</w:t>
+            </w:r>
+            <w:r>
+              <w:rPr>
+                <w:rFonts w:ascii="Courier New" w:hAnsi="Courier New" w:cs="Courier New"/>
+                <w:b/>
+                <w:sz w:val="20"/>
+                <w:szCs w:val="20"/>
+              </w:rPr>
+              <w:t xml:space="preserve"> </w:t>
+            </w:r>
+            <w:r>
+              <w:rPr>
+                <w:rFonts w:ascii="Courier New" w:hAnsi="Courier New" w:cs="Courier New"/>
+                <w:sz w:val="20"/>
+                <w:szCs w:val="20"/>
+              </w:rPr>
+              <w:t xml:space="preserve">о студенте с </w:t>
+            </w:r>
+            <w:r>
+              <w:rPr>
+                <w:rFonts w:ascii="Courier New" w:hAnsi="Courier New" w:cs="Courier New"/>
+                <w:b/>
+                <w:sz w:val="20"/>
+                <w:szCs w:val="20"/>
+                <w:lang w:val="en-US"/>
+              </w:rPr>
+              <w:t>id</w:t>
+            </w:r>
+            <w:r>
+              <w:rPr>
+                <w:rFonts w:ascii="Courier New" w:hAnsi="Courier New" w:cs="Courier New"/>
+                <w:b/>
+                <w:sz w:val="20"/>
+                <w:szCs w:val="20"/>
+              </w:rPr>
+              <w:t xml:space="preserve"> </w:t>
+            </w:r>
+            <w:r>
+              <w:rPr>
+                <w:rFonts w:ascii="Courier New" w:hAnsi="Courier New" w:cs="Courier New"/>
+                <w:b/>
+                <w:sz w:val="20"/>
+                <w:szCs w:val="20"/>
+              </w:rPr>
+              <w:t xml:space="preserve">                </w:t>
+            </w:r>
+            <w:r>
+              <w:rPr>
+                <w:rFonts w:ascii="Courier New" w:hAnsi="Courier New" w:cs="Courier New"/>
+                <w:sz w:val="20"/>
+                <w:szCs w:val="20"/>
+              </w:rPr>
+              <w:t xml:space="preserve">равным  </w:t>
+            </w:r>
+            <w:r>
+              <w:rPr>
+                <w:rFonts w:ascii="Courier New" w:hAnsi="Courier New" w:cs="Courier New"/>
+                <w:b/>
+                <w:sz w:val="20"/>
+                <w:szCs w:val="20"/>
+                <w:lang w:val="en-US"/>
+              </w:rPr>
+              <w:t>n</w:t>
+            </w:r>
+            <w:r>
+              <w:rPr>
+                <w:rFonts w:ascii="Courier New" w:hAnsi="Courier New" w:cs="Courier New"/>
+                <w:sz w:val="20"/>
+                <w:szCs w:val="20"/>
+              </w:rPr>
+              <w:t xml:space="preserve">; </w:t>
+            </w:r>
+            <w:r>
+              <w:rPr>
+                <w:rFonts w:ascii="Courier New" w:hAnsi="Courier New" w:cs="Courier New"/>
+                <w:b/>
+                <w:sz w:val="20"/>
+                <w:szCs w:val="20"/>
+              </w:rPr>
+              <w:t xml:space="preserve"> </w:t>
+            </w:r>
+            <w:r>
+              <w:rPr>
+                <w:rFonts w:ascii="Courier New" w:hAnsi="Courier New" w:cs="Courier New"/>
+                <w:sz w:val="20"/>
+                <w:szCs w:val="20"/>
+              </w:rPr>
+              <w:t xml:space="preserve">если в </w:t>
+            </w:r>
             <w:proofErr w:type="spellStart"/>
             <w:r>
               <w:rPr>
@@ -1349,42 +1421,35 @@
                 <w:szCs w:val="20"/>
                 <w:lang w:val="en-US"/>
               </w:rPr>
+              <w:t>StudentList</w:t>
+            </w:r>
+            <w:proofErr w:type="spellEnd"/>
+            <w:r>
+              <w:rPr>
+                <w:rFonts w:ascii="Courier New" w:hAnsi="Courier New" w:cs="Courier New"/>
+                <w:b/>
+                <w:sz w:val="20"/>
+                <w:szCs w:val="20"/>
+              </w:rPr>
+              <w:t>.</w:t>
+            </w:r>
+            <w:r>
+              <w:rPr>
+                <w:rFonts w:ascii="Courier New" w:hAnsi="Courier New" w:cs="Courier New"/>
+                <w:b/>
+                <w:sz w:val="20"/>
+                <w:szCs w:val="20"/>
+                <w:lang w:val="en-US"/>
+              </w:rPr>
               <w:t>json</w:t>
             </w:r>
-            <w:proofErr w:type="spellEnd"/>
-            <w:r>
-              <w:rPr>
-                <w:rFonts w:ascii="Courier New" w:hAnsi="Courier New" w:cs="Courier New"/>
-                <w:b/>
-                <w:sz w:val="20"/>
-                <w:szCs w:val="20"/>
-              </w:rPr>
-              <w:t xml:space="preserve"> </w:t>
-            </w:r>
-            <w:r>
-              <w:rPr>
-                <w:rFonts w:ascii="Courier New" w:hAnsi="Courier New" w:cs="Courier New"/>
-                <w:sz w:val="20"/>
-                <w:szCs w:val="20"/>
-              </w:rPr>
-              <w:t>информацию</w:t>
-            </w:r>
-            <w:r>
-              <w:rPr>
-                <w:rFonts w:ascii="Courier New" w:hAnsi="Courier New" w:cs="Courier New"/>
-                <w:b/>
-                <w:sz w:val="20"/>
-                <w:szCs w:val="20"/>
-              </w:rPr>
-              <w:t xml:space="preserve"> </w:t>
-            </w:r>
-            <w:r>
-              <w:rPr>
-                <w:rFonts w:ascii="Courier New" w:hAnsi="Courier New" w:cs="Courier New"/>
-                <w:sz w:val="20"/>
-                <w:szCs w:val="20"/>
-              </w:rPr>
-              <w:t xml:space="preserve">о студенте с </w:t>
+            <w:r>
+              <w:rPr>
+                <w:rFonts w:ascii="Courier New" w:hAnsi="Courier New" w:cs="Courier New"/>
+                <w:sz w:val="20"/>
+                <w:szCs w:val="20"/>
+              </w:rPr>
+              <w:t xml:space="preserve">  не найдена информация с   заданным </w:t>
             </w:r>
             <w:r>
               <w:rPr>
@@ -1403,139 +1468,25 @@
                 <w:sz w:val="20"/>
                 <w:szCs w:val="20"/>
               </w:rPr>
-              <w:t xml:space="preserve"> </w:t>
-            </w:r>
-            <w:r>
-              <w:rPr>
-                <w:rFonts w:ascii="Courier New" w:hAnsi="Courier New" w:cs="Courier New"/>
-                <w:b/>
-                <w:sz w:val="20"/>
-                <w:szCs w:val="20"/>
-              </w:rPr>
-              <w:t xml:space="preserve">                </w:t>
-            </w:r>
-            <w:r>
-              <w:rPr>
-                <w:rFonts w:ascii="Courier New" w:hAnsi="Courier New" w:cs="Courier New"/>
-                <w:sz w:val="20"/>
-                <w:szCs w:val="20"/>
-              </w:rPr>
-              <w:t xml:space="preserve">равным  </w:t>
-            </w:r>
-            <w:r>
-              <w:rPr>
-                <w:rFonts w:ascii="Courier New" w:hAnsi="Courier New" w:cs="Courier New"/>
-                <w:b/>
-                <w:sz w:val="20"/>
-                <w:szCs w:val="20"/>
-                <w:lang w:val="en-US"/>
-              </w:rPr>
-              <w:t>n</w:t>
-            </w:r>
-            <w:r>
-              <w:rPr>
-                <w:rFonts w:ascii="Courier New" w:hAnsi="Courier New" w:cs="Courier New"/>
-                <w:sz w:val="20"/>
-                <w:szCs w:val="20"/>
-              </w:rPr>
-              <w:t xml:space="preserve">; </w:t>
-            </w:r>
-            <w:r>
-              <w:rPr>
-                <w:rFonts w:ascii="Courier New" w:hAnsi="Courier New" w:cs="Courier New"/>
-                <w:b/>
-                <w:sz w:val="20"/>
-                <w:szCs w:val="20"/>
-              </w:rPr>
-              <w:t xml:space="preserve"> </w:t>
-            </w:r>
-            <w:r>
-              <w:rPr>
-                <w:rFonts w:ascii="Courier New" w:hAnsi="Courier New" w:cs="Courier New"/>
-                <w:sz w:val="20"/>
-                <w:szCs w:val="20"/>
-              </w:rPr>
-              <w:t xml:space="preserve">если в </w:t>
-            </w:r>
-            <w:proofErr w:type="spellStart"/>
-            <w:r>
-              <w:rPr>
-                <w:rFonts w:ascii="Courier New" w:hAnsi="Courier New" w:cs="Courier New"/>
-                <w:b/>
-                <w:sz w:val="20"/>
-                <w:szCs w:val="20"/>
-                <w:lang w:val="en-US"/>
-              </w:rPr>
-              <w:t>StudentList</w:t>
-            </w:r>
-            <w:proofErr w:type="spellEnd"/>
-            <w:r>
-              <w:rPr>
-                <w:rFonts w:ascii="Courier New" w:hAnsi="Courier New" w:cs="Courier New"/>
-                <w:b/>
-                <w:sz w:val="20"/>
-                <w:szCs w:val="20"/>
-              </w:rPr>
-              <w:t>.</w:t>
-            </w:r>
-            <w:proofErr w:type="spellStart"/>
-            <w:r>
-              <w:rPr>
-                <w:rFonts w:ascii="Courier New" w:hAnsi="Courier New" w:cs="Courier New"/>
-                <w:b/>
+              <w:t xml:space="preserve">, </w:t>
+            </w:r>
+            <w:r>
+              <w:rPr>
+                <w:rFonts w:ascii="Courier New" w:hAnsi="Courier New" w:cs="Courier New"/>
+                <w:sz w:val="20"/>
+                <w:szCs w:val="20"/>
+              </w:rPr>
+              <w:t xml:space="preserve">то клиенту отправляется соответствующее сообщение об ошибке; если операция выполнена успешно, то клиенту возвращается информацию об  удаленном студенте (удаленные данные) в </w:t>
+            </w:r>
+            <w:r>
+              <w:rPr>
+                <w:rFonts w:ascii="Courier New" w:hAnsi="Courier New" w:cs="Courier New"/>
                 <w:sz w:val="20"/>
                 <w:szCs w:val="20"/>
                 <w:lang w:val="en-US"/>
               </w:rPr>
               <w:t>json</w:t>
             </w:r>
-            <w:proofErr w:type="spellEnd"/>
-            <w:r>
-              <w:rPr>
-                <w:rFonts w:ascii="Courier New" w:hAnsi="Courier New" w:cs="Courier New"/>
-                <w:sz w:val="20"/>
-                <w:szCs w:val="20"/>
-              </w:rPr>
-              <w:t xml:space="preserve">  не найдена информация с   заданным </w:t>
-            </w:r>
-            <w:r>
-              <w:rPr>
-                <w:rFonts w:ascii="Courier New" w:hAnsi="Courier New" w:cs="Courier New"/>
-                <w:b/>
-                <w:sz w:val="20"/>
-                <w:szCs w:val="20"/>
-                <w:lang w:val="en-US"/>
-              </w:rPr>
-              <w:t>id</w:t>
-            </w:r>
-            <w:r>
-              <w:rPr>
-                <w:rFonts w:ascii="Courier New" w:hAnsi="Courier New" w:cs="Courier New"/>
-                <w:b/>
-                <w:sz w:val="20"/>
-                <w:szCs w:val="20"/>
-              </w:rPr>
-              <w:t xml:space="preserve">, </w:t>
-            </w:r>
-            <w:r>
-              <w:rPr>
-                <w:rFonts w:ascii="Courier New" w:hAnsi="Courier New" w:cs="Courier New"/>
-                <w:sz w:val="20"/>
-                <w:szCs w:val="20"/>
-              </w:rPr>
-              <w:t xml:space="preserve">то клиенту отправляется соответствующее сообщение об ошибке; если операция выполнена успешно, то клиенту возвращается информацию об  удаленном студенте (удаленные данные) в </w:t>
-            </w:r>
-            <w:proofErr w:type="spellStart"/>
-            <w:r>
-              <w:rPr>
-                <w:rFonts w:ascii="Courier New" w:hAnsi="Courier New" w:cs="Courier New"/>
-                <w:sz w:val="20"/>
-                <w:szCs w:val="20"/>
-                <w:lang w:val="en-US"/>
-              </w:rPr>
-              <w:t>json</w:t>
-            </w:r>
-            <w:proofErr w:type="spellEnd"/>
             <w:r>
               <w:rPr>
                 <w:rFonts w:ascii="Courier New" w:hAnsi="Courier New" w:cs="Courier New"/>
@@ -1692,6 +1643,52 @@
               </w:rPr>
               <w:t>.</w:t>
             </w:r>
+            <w:r>
+              <w:rPr>
+                <w:rFonts w:ascii="Courier New" w:hAnsi="Courier New" w:cs="Courier New"/>
+                <w:b/>
+                <w:sz w:val="20"/>
+                <w:szCs w:val="20"/>
+                <w:lang w:val="en-US"/>
+              </w:rPr>
+              <w:t>json</w:t>
+            </w:r>
+            <w:r>
+              <w:rPr>
+                <w:rFonts w:ascii="Courier New" w:hAnsi="Courier New" w:cs="Courier New"/>
+                <w:b/>
+                <w:sz w:val="20"/>
+                <w:szCs w:val="20"/>
+              </w:rPr>
+              <w:t xml:space="preserve">; </w:t>
+            </w:r>
+            <w:r>
+              <w:rPr>
+                <w:rFonts w:ascii="Courier New" w:hAnsi="Courier New" w:cs="Courier New"/>
+                <w:sz w:val="20"/>
+                <w:szCs w:val="20"/>
+              </w:rPr>
+              <w:t xml:space="preserve">имя копии   </w:t>
+            </w:r>
+            <w:r>
+              <w:rPr>
+                <w:rFonts w:ascii="Courier New" w:hAnsi="Courier New" w:cs="Courier New"/>
+                <w:b/>
+                <w:i/>
+                <w:sz w:val="20"/>
+                <w:szCs w:val="20"/>
+                <w:lang w:val="en-US"/>
+              </w:rPr>
+              <w:t>YYYYMMDDHHSS</w:t>
+            </w:r>
+            <w:r>
+              <w:rPr>
+                <w:rFonts w:ascii="Courier New" w:hAnsi="Courier New" w:cs="Courier New"/>
+                <w:sz w:val="20"/>
+                <w:szCs w:val="20"/>
+              </w:rPr>
+              <w:t>_</w:t>
+            </w:r>
             <w:proofErr w:type="spellStart"/>
             <w:r>
               <w:rPr>
@@ -1701,78 +1698,28 @@
                 <w:szCs w:val="20"/>
                 <w:lang w:val="en-US"/>
               </w:rPr>
+              <w:t>StudentList</w:t>
+            </w:r>
+            <w:proofErr w:type="spellEnd"/>
+            <w:r>
+              <w:rPr>
+                <w:rFonts w:ascii="Courier New" w:hAnsi="Courier New" w:cs="Courier New"/>
+                <w:b/>
+                <w:sz w:val="20"/>
+                <w:szCs w:val="20"/>
+              </w:rPr>
+              <w:t>.</w:t>
+            </w:r>
+            <w:r>
+              <w:rPr>
+                <w:rFonts w:ascii="Courier New" w:hAnsi="Courier New" w:cs="Courier New"/>
+                <w:b/>
+                <w:sz w:val="20"/>
+                <w:szCs w:val="20"/>
+                <w:lang w:val="en-US"/>
+              </w:rPr>
               <w:t>json</w:t>
             </w:r>
-            <w:proofErr w:type="spellEnd"/>
-            <w:r>
-              <w:rPr>
-                <w:rFonts w:ascii="Courier New" w:hAnsi="Courier New" w:cs="Courier New"/>
-                <w:b/>
-                <w:sz w:val="20"/>
-                <w:szCs w:val="20"/>
-              </w:rPr>
-              <w:t xml:space="preserve">; </w:t>
-            </w:r>
-            <w:r>
-              <w:rPr>
-                <w:rFonts w:ascii="Courier New" w:hAnsi="Courier New" w:cs="Courier New"/>
-                <w:sz w:val="20"/>
-                <w:szCs w:val="20"/>
-              </w:rPr>
-              <w:t xml:space="preserve">имя копии   </w:t>
-            </w:r>
-            <w:r>
-              <w:rPr>
-                <w:rFonts w:ascii="Courier New" w:hAnsi="Courier New" w:cs="Courier New"/>
-                <w:b/>
-                <w:i/>
-                <w:sz w:val="20"/>
-                <w:szCs w:val="20"/>
-                <w:lang w:val="en-US"/>
-              </w:rPr>
-              <w:t>YYYYMMDDHHSS</w:t>
-            </w:r>
-            <w:r>
-              <w:rPr>
-                <w:rFonts w:ascii="Courier New" w:hAnsi="Courier New" w:cs="Courier New"/>
-                <w:sz w:val="20"/>
-                <w:szCs w:val="20"/>
-              </w:rPr>
-              <w:t>_</w:t>
-            </w:r>
-            <w:proofErr w:type="spellStart"/>
-            <w:r>
-              <w:rPr>
-                <w:rFonts w:ascii="Courier New" w:hAnsi="Courier New" w:cs="Courier New"/>
-                <w:b/>
-                <w:sz w:val="20"/>
-                <w:szCs w:val="20"/>
-                <w:lang w:val="en-US"/>
-              </w:rPr>
-              <w:t>StudentList</w:t>
-            </w:r>
-            <w:proofErr w:type="spellEnd"/>
-            <w:r>
-              <w:rPr>
-                <w:rFonts w:ascii="Courier New" w:hAnsi="Courier New" w:cs="Courier New"/>
-                <w:b/>
-                <w:sz w:val="20"/>
-                <w:szCs w:val="20"/>
-              </w:rPr>
-              <w:t>.</w:t>
-            </w:r>
-            <w:proofErr w:type="spellStart"/>
-            <w:r>
-              <w:rPr>
-                <w:rFonts w:ascii="Courier New" w:hAnsi="Courier New" w:cs="Courier New"/>
-                <w:b/>
-                <w:sz w:val="20"/>
-                <w:szCs w:val="20"/>
-                <w:lang w:val="en-US"/>
-              </w:rPr>
-              <w:t>json</w:t>
-            </w:r>
-            <w:proofErr w:type="spellEnd"/>
             <w:r>
               <w:rPr>
                 <w:rFonts w:ascii="Courier New" w:hAnsi="Courier New" w:cs="Courier New"/>
@@ -1994,7 +1941,6 @@
               </w:rPr>
               <w:t>.</w:t>
             </w:r>
-            <w:proofErr w:type="spellStart"/>
             <w:r>
               <w:rPr>
                 <w:rFonts w:ascii="Courier New" w:hAnsi="Courier New" w:cs="Courier New"/>
@@ -2005,7 +1951,6 @@
               </w:rPr>
               <w:t>json</w:t>
             </w:r>
-            <w:proofErr w:type="spellEnd"/>
             <w:r>
               <w:rPr>
                 <w:rFonts w:ascii="Courier New" w:hAnsi="Courier New" w:cs="Courier New"/>
@@ -2150,7 +2095,6 @@
               </w:rPr>
               <w:t>.</w:t>
             </w:r>
-            <w:proofErr w:type="spellStart"/>
             <w:r>
               <w:rPr>
                 <w:rFonts w:ascii="Courier New" w:hAnsi="Courier New" w:cs="Courier New"/>
@@ -2161,7 +2105,6 @@
               </w:rPr>
               <w:t>json</w:t>
             </w:r>
-            <w:proofErr w:type="spellEnd"/>
             <w:r>
               <w:rPr>
                 <w:rFonts w:ascii="Courier New" w:hAnsi="Courier New" w:cs="Courier New"/>
@@ -2170,7 +2113,6 @@
               </w:rPr>
               <w:t xml:space="preserve">   в </w:t>
             </w:r>
-            <w:proofErr w:type="spellStart"/>
             <w:r>
               <w:rPr>
                 <w:rFonts w:ascii="Courier New" w:hAnsi="Courier New" w:cs="Courier New"/>
@@ -2180,7 +2122,6 @@
               </w:rPr>
               <w:t>json</w:t>
             </w:r>
-            <w:proofErr w:type="spellEnd"/>
             <w:r>
               <w:rPr>
                 <w:rFonts w:ascii="Courier New" w:hAnsi="Courier New" w:cs="Courier New"/>
@@ -2255,7 +2196,6 @@
         </w:rPr>
         <w:t>.</w:t>
       </w:r>
-      <w:proofErr w:type="spellStart"/>
       <w:r>
         <w:rPr>
           <w:rFonts w:ascii="Courier New" w:hAnsi="Courier New" w:cs="Courier New"/>
@@ -2266,7 +2206,6 @@
         </w:rPr>
         <w:t>json</w:t>
       </w:r>
-      <w:proofErr w:type="spellEnd"/>
       <w:r>
         <w:rPr>
           <w:rFonts w:ascii="Courier New" w:hAnsi="Courier New" w:cs="Courier New"/>
@@ -2486,7 +2425,6 @@
         </w:rPr>
         <w:t>.</w:t>
       </w:r>
-      <w:proofErr w:type="spellStart"/>
       <w:r>
         <w:rPr>
           <w:rFonts w:ascii="Courier New" w:hAnsi="Courier New" w:cs="Courier New"/>
@@ -2497,7 +2435,6 @@
         </w:rPr>
         <w:t>json</w:t>
       </w:r>
-      <w:proofErr w:type="spellEnd"/>
       <w:r>
         <w:rPr>
           <w:rFonts w:ascii="Courier New" w:hAnsi="Courier New" w:cs="Courier New"/>
@@ -2544,7 +2481,7 @@
           <w:lang w:eastAsia="ru-RU"/>
         </w:rPr>
         <w:drawing>
-          <wp:inline distT="0" distB="0" distL="0" distR="0">
+          <wp:inline distT="0" distB="0" distL="0" distR="0" wp14:anchorId="4703ABD8" wp14:editId="72E465EA">
             <wp:extent cx="5934075" cy="1543050"/>
             <wp:effectExtent l="19050" t="19050" r="28575" b="19050"/>
             <wp:docPr id="1" name="Рисунок 1"/>
@@ -2644,7 +2581,7 @@
           <w:lang w:eastAsia="ru-RU"/>
         </w:rPr>
         <w:drawing>
-          <wp:inline distT="0" distB="0" distL="0" distR="0">
+          <wp:inline distT="0" distB="0" distL="0" distR="0" wp14:anchorId="3F26CA27" wp14:editId="4E2615A8">
             <wp:extent cx="5939790" cy="461010"/>
             <wp:effectExtent l="19050" t="19050" r="22860" b="15240"/>
             <wp:docPr id="2" name="Рисунок 2"/>
@@ -2744,7 +2681,7 @@
           <w:lang w:eastAsia="ru-RU"/>
         </w:rPr>
         <w:drawing>
-          <wp:inline distT="0" distB="0" distL="0" distR="0">
+          <wp:inline distT="0" distB="0" distL="0" distR="0" wp14:anchorId="26199F8E" wp14:editId="400AD60A">
             <wp:extent cx="5589905" cy="895350"/>
             <wp:effectExtent l="19050" t="19050" r="10795" b="19050"/>
             <wp:docPr id="3" name="Рисунок 3"/>
@@ -2814,7 +2751,7 @@
           <w:lang w:eastAsia="ru-RU"/>
         </w:rPr>
         <w:drawing>
-          <wp:inline distT="0" distB="0" distL="0" distR="0">
+          <wp:inline distT="0" distB="0" distL="0" distR="0" wp14:anchorId="7AC21419" wp14:editId="0289F474">
             <wp:extent cx="5563071" cy="885825"/>
             <wp:effectExtent l="19050" t="19050" r="19050" b="9525"/>
             <wp:docPr id="4" name="Рисунок 4"/>
@@ -2884,7 +2821,7 @@
           <w:lang w:eastAsia="ru-RU"/>
         </w:rPr>
         <w:drawing>
-          <wp:inline distT="0" distB="0" distL="0" distR="0">
+          <wp:inline distT="0" distB="0" distL="0" distR="0" wp14:anchorId="0173B2E1" wp14:editId="4EA1FFB6">
             <wp:extent cx="5562978" cy="885825"/>
             <wp:effectExtent l="19050" t="19050" r="19050" b="9525"/>
             <wp:docPr id="5" name="Рисунок 5"/>
@@ -3191,7 +3128,7 @@
 </file>
 
 <file path=word/endnotes.xml><?xml version="1.0" encoding="utf-8"?>
-<w:endnotes xmlns:wpc="http://schemas.microsoft.com/office/word/2010/wordprocessingCanvas" xmlns:cx="http://schemas.microsoft.com/office/drawing/2014/chartex" xmlns:mc="http://schemas.openxmlformats.org/markup-compatibility/2006" xmlns:o="urn:schemas-microsoft-com:office:office" xmlns:r="http://schemas.openxmlformats.org/officeDocument/2006/relationships" xmlns:m="http://schemas.openxmlformats.org/officeDocument/2006/math" xmlns:v="urn:schemas-microsoft-com:vml" xmlns:wp14="http://schemas.microsoft.com/office/word/2010/wordprocessingDrawing" xmlns:wp="http://schemas.openxmlformats.org/drawingml/2006/wordprocessingDrawing" xmlns:w10="urn:schemas-microsoft-com:office:word" xmlns:w="http://schemas.openxmlformats.org/wordprocessingml/2006/main" xmlns:w14="http://schemas.microsoft.com/office/word/2010/wordml" xmlns:w15="http://schemas.microsoft.com/office/word/2012/wordml" xmlns:w16se="http://schemas.microsoft.com/office/word/2015/wordml/symex" xmlns:wpg="http://schemas.microsoft.com/office/word/2010/wordprocessingGroup" xmlns:wpi="http://schemas.microsoft.com/office/word/2010/wordprocessingInk" xmlns:wne="http://schemas.microsoft.com/office/word/2006/wordml" xmlns:wps="http://schemas.microsoft.com/office/word/2010/wordprocessingShape" mc:Ignorable="w14 w15 w16se wp14">
+<w:endnotes xmlns:wpc="http://schemas.microsoft.com/office/word/2010/wordprocessingCanvas" xmlns:cx="http://schemas.microsoft.com/office/drawing/2014/chartex" xmlns:cx1="http://schemas.microsoft.com/office/drawing/2015/9/8/chartex" xmlns:cx2="http://schemas.microsoft.com/office/drawing/2015/10/21/chartex" xmlns:cx3="http://schemas.microsoft.com/office/drawing/2016/5/9/chartex" xmlns:cx4="http://schemas.microsoft.com/office/drawing/2016/5/10/chartex" xmlns:cx5="http://schemas.microsoft.com/office/drawing/2016/5/11/chartex" xmlns:cx6="http://schemas.microsoft.com/office/drawing/2016/5/12/chartex" xmlns:cx7="http://schemas.microsoft.com/office/drawing/2016/5/13/chartex" xmlns:cx8="http://schemas.microsoft.com/office/drawing/2016/5/14/chartex" xmlns:mc="http://schemas.openxmlformats.org/markup-compatibility/2006" xmlns:aink="http://schemas.microsoft.com/office/drawing/2016/ink" xmlns:am3d="http://schemas.microsoft.com/office/drawing/2017/model3d" xmlns:o="urn:schemas-microsoft-com:office:office" xmlns:r="http://schemas.openxmlformats.org/officeDocument/2006/relationships" xmlns:m="http://schemas.openxmlformats.org/officeDocument/2006/math" xmlns:v="urn:schemas-microsoft-com:vml" xmlns:wp14="http://schemas.microsoft.com/office/word/2010/wordprocessingDrawing" xmlns:wp="http://schemas.openxmlformats.org/drawingml/2006/wordprocessingDrawing" xmlns:w10="urn:schemas-microsoft-com:office:word" xmlns:w="http://schemas.openxmlformats.org/wordprocessingml/2006/main" xmlns:w14="http://schemas.microsoft.com/office/word/2010/wordml" xmlns:w15="http://schemas.microsoft.com/office/word/2012/wordml" xmlns:w16cex="http://schemas.microsoft.com/office/word/2018/wordml/cex" xmlns:w16cid="http://schemas.microsoft.com/office/word/2016/wordml/cid" xmlns:w16="http://schemas.microsoft.com/office/word/2018/wordml" xmlns:w16sdtdh="http://schemas.microsoft.com/office/word/2020/wordml/sdtdatahash" xmlns:w16se="http://schemas.microsoft.com/office/word/2015/wordml/symex" xmlns:wpg="http://schemas.microsoft.com/office/word/2010/wordprocessingGroup" xmlns:wpi="http://schemas.microsoft.com/office/word/2010/wordprocessingInk" xmlns:wne="http://schemas.microsoft.com/office/word/2006/wordml" xmlns:wps="http://schemas.microsoft.com/office/word/2010/wordprocessingShape" mc:Ignorable="w14 w15 w16se w16cid w16 w16cex w16sdtdh wp14">
   <w:endnote w:type="separator" w:id="-1">
     <w:p>
       <w:pPr>
@@ -3216,7 +3153,7 @@
 </file>
 
 <file path=word/footer1.xml><?xml version="1.0" encoding="utf-8"?>
-<w:ftr xmlns:wpc="http://schemas.microsoft.com/office/word/2010/wordprocessingCanvas" xmlns:cx="http://schemas.microsoft.com/office/drawing/2014/chartex" xmlns:mc="http://schemas.openxmlformats.org/markup-compatibility/2006" xmlns:o="urn:schemas-microsoft-com:office:office" xmlns:r="http://schemas.openxmlformats.org/officeDocument/2006/relationships" xmlns:m="http://schemas.openxmlformats.org/officeDocument/2006/math" xmlns:v="urn:schemas-microsoft-com:vml" xmlns:wp14="http://schemas.microsoft.com/office/word/2010/wordprocessingDrawing" xmlns:wp="http://schemas.openxmlformats.org/drawingml/2006/wordprocessingDrawing" xmlns:w10="urn:schemas-microsoft-com:office:word" xmlns:w="http://schemas.openxmlformats.org/wordprocessingml/2006/main" xmlns:w14="http://schemas.microsoft.com/office/word/2010/wordml" xmlns:w15="http://schemas.microsoft.com/office/word/2012/wordml" xmlns:w16se="http://schemas.microsoft.com/office/word/2015/wordml/symex" xmlns:wpg="http://schemas.microsoft.com/office/word/2010/wordprocessingGroup" xmlns:wpi="http://schemas.microsoft.com/office/word/2010/wordprocessingInk" xmlns:wne="http://schemas.microsoft.com/office/word/2006/wordml" xmlns:wps="http://schemas.microsoft.com/office/word/2010/wordprocessingShape" mc:Ignorable="w14 w15 w16se wp14">
+<w:ftr xmlns:wpc="http://schemas.microsoft.com/office/word/2010/wordprocessingCanvas" xmlns:cx="http://schemas.microsoft.com/office/drawing/2014/chartex" xmlns:cx1="http://schemas.microsoft.com/office/drawing/2015/9/8/chartex" xmlns:cx2="http://schemas.microsoft.com/office/drawing/2015/10/21/chartex" xmlns:cx3="http://schemas.microsoft.com/office/drawing/2016/5/9/chartex" xmlns:cx4="http://schemas.microsoft.com/office/drawing/2016/5/10/chartex" xmlns:cx5="http://schemas.microsoft.com/office/drawing/2016/5/11/chartex" xmlns:cx6="http://schemas.microsoft.com/office/drawing/2016/5/12/chartex" xmlns:cx7="http://schemas.microsoft.com/office/drawing/2016/5/13/chartex" xmlns:cx8="http://schemas.microsoft.com/office/drawing/2016/5/14/chartex" xmlns:mc="http://schemas.openxmlformats.org/markup-compatibility/2006" xmlns:aink="http://schemas.microsoft.com/office/drawing/2016/ink" xmlns:am3d="http://schemas.microsoft.com/office/drawing/2017/model3d" xmlns:o="urn:schemas-microsoft-com:office:office" xmlns:r="http://schemas.openxmlformats.org/officeDocument/2006/relationships" xmlns:m="http://schemas.openxmlformats.org/officeDocument/2006/math" xmlns:v="urn:schemas-microsoft-com:vml" xmlns:wp14="http://schemas.microsoft.com/office/word/2010/wordprocessingDrawing" xmlns:wp="http://schemas.openxmlformats.org/drawingml/2006/wordprocessingDrawing" xmlns:w10="urn:schemas-microsoft-com:office:word" xmlns:w="http://schemas.openxmlformats.org/wordprocessingml/2006/main" xmlns:w14="http://schemas.microsoft.com/office/word/2010/wordml" xmlns:w15="http://schemas.microsoft.com/office/word/2012/wordml" xmlns:w16cex="http://schemas.microsoft.com/office/word/2018/wordml/cex" xmlns:w16cid="http://schemas.microsoft.com/office/word/2016/wordml/cid" xmlns:w16="http://schemas.microsoft.com/office/word/2018/wordml" xmlns:w16sdtdh="http://schemas.microsoft.com/office/word/2020/wordml/sdtdatahash" xmlns:w16se="http://schemas.microsoft.com/office/word/2015/wordml/symex" xmlns:wpg="http://schemas.microsoft.com/office/word/2010/wordprocessingGroup" xmlns:wpi="http://schemas.microsoft.com/office/word/2010/wordprocessingInk" xmlns:wne="http://schemas.microsoft.com/office/word/2006/wordml" xmlns:wps="http://schemas.microsoft.com/office/word/2010/wordprocessingShape" mc:Ignorable="w14 w15 w16se w16cid w16 w16cex w16sdtdh wp14">
   <w:sdt>
     <w:sdtPr>
       <w:id w:val="561683548"/>
@@ -3262,7 +3199,7 @@
 </file>
 
 <file path=word/footnotes.xml><?xml version="1.0" encoding="utf-8"?>
-<w:footnotes xmlns:wpc="http://schemas.microsoft.com/office/word/2010/wordprocessingCanvas" xmlns:cx="http://schemas.microsoft.com/office/drawing/2014/chartex" xmlns:mc="http://schemas.openxmlformats.org/markup-compatibility/2006" xmlns:o="urn:schemas-microsoft-com:office:office" xmlns:r="http://schemas.openxmlformats.org/officeDocument/2006/relationships" xmlns:m="http://schemas.openxmlformats.org/officeDocument/2006/math" xmlns:v="urn:schemas-microsoft-com:vml" xmlns:wp14="http://schemas.microsoft.com/office/word/2010/wordprocessingDrawing" xmlns:wp="http://schemas.openxmlformats.org/drawingml/2006/wordprocessingDrawing" xmlns:w10="urn:schemas-microsoft-com:office:word" xmlns:w="http://schemas.openxmlformats.org/wordprocessingml/2006/main" xmlns:w14="http://schemas.microsoft.com/office/word/2010/wordml" xmlns:w15="http://schemas.microsoft.com/office/word/2012/wordml" xmlns:w16se="http://schemas.microsoft.com/office/word/2015/wordml/symex" xmlns:wpg="http://schemas.microsoft.com/office/word/2010/wordprocessingGroup" xmlns:wpi="http://schemas.microsoft.com/office/word/2010/wordprocessingInk" xmlns:wne="http://schemas.microsoft.com/office/word/2006/wordml" xmlns:wps="http://schemas.microsoft.com/office/word/2010/wordprocessingShape" mc:Ignorable="w14 w15 w16se wp14">
+<w:footnotes xmlns:wpc="http://schemas.microsoft.com/office/word/2010/wordprocessingCanvas" xmlns:cx="http://schemas.microsoft.com/office/drawing/2014/chartex" xmlns:cx1="http://schemas.microsoft.com/office/drawing/2015/9/8/chartex" xmlns:cx2="http://schemas.microsoft.com/office/drawing/2015/10/21/chartex" xmlns:cx3="http://schemas.microsoft.com/office/drawing/2016/5/9/chartex" xmlns:cx4="http://schemas.microsoft.com/office/drawing/2016/5/10/chartex" xmlns:cx5="http://schemas.microsoft.com/office/drawing/2016/5/11/chartex" xmlns:cx6="http://schemas.microsoft.com/office/drawing/2016/5/12/chartex" xmlns:cx7="http://schemas.microsoft.com/office/drawing/2016/5/13/chartex" xmlns:cx8="http://schemas.microsoft.com/office/drawing/2016/5/14/chartex" xmlns:mc="http://schemas.openxmlformats.org/markup-compatibility/2006" xmlns:aink="http://schemas.microsoft.com/office/drawing/2016/ink" xmlns:am3d="http://schemas.microsoft.com/office/drawing/2017/model3d" xmlns:o="urn:schemas-microsoft-com:office:office" xmlns:r="http://schemas.openxmlformats.org/officeDocument/2006/relationships" xmlns:m="http://schemas.openxmlformats.org/officeDocument/2006/math" xmlns:v="urn:schemas-microsoft-com:vml" xmlns:wp14="http://schemas.microsoft.com/office/word/2010/wordprocessingDrawing" xmlns:wp="http://schemas.openxmlformats.org/drawingml/2006/wordprocessingDrawing" xmlns:w10="urn:schemas-microsoft-com:office:word" xmlns:w="http://schemas.openxmlformats.org/wordprocessingml/2006/main" xmlns:w14="http://schemas.microsoft.com/office/word/2010/wordml" xmlns:w15="http://schemas.microsoft.com/office/word/2012/wordml" xmlns:w16cex="http://schemas.microsoft.com/office/word/2018/wordml/cex" xmlns:w16cid="http://schemas.microsoft.com/office/word/2016/wordml/cid" xmlns:w16="http://schemas.microsoft.com/office/word/2018/wordml" xmlns:w16sdtdh="http://schemas.microsoft.com/office/word/2020/wordml/sdtdatahash" xmlns:w16se="http://schemas.microsoft.com/office/word/2015/wordml/symex" xmlns:wpg="http://schemas.microsoft.com/office/word/2010/wordprocessingGroup" xmlns:wpi="http://schemas.microsoft.com/office/word/2010/wordprocessingInk" xmlns:wne="http://schemas.microsoft.com/office/word/2006/wordml" xmlns:wps="http://schemas.microsoft.com/office/word/2010/wordprocessingShape" mc:Ignorable="w14 w15 w16se w16cid w16 w16cex w16sdtdh wp14">
   <w:footnote w:type="separator" w:id="-1">
     <w:p>
       <w:pPr>
@@ -3287,7 +3224,7 @@
 </file>
 
 <file path=word/numbering.xml><?xml version="1.0" encoding="utf-8"?>
-<w:numbering xmlns:wpc="http://schemas.microsoft.com/office/word/2010/wordprocessingCanvas" xmlns:cx="http://schemas.microsoft.com/office/drawing/2014/chartex" xmlns:mc="http://schemas.openxmlformats.org/markup-compatibility/2006" xmlns:o="urn:schemas-microsoft-com:office:office" xmlns:r="http://schemas.openxmlformats.org/officeDocument/2006/relationships" xmlns:m="http://schemas.openxmlformats.org/officeDocument/2006/math" xmlns:v="urn:schemas-microsoft-com:vml" xmlns:wp14="http://schemas.microsoft.com/office/word/2010/wordprocessingDrawing" xmlns:wp="http://schemas.openxmlformats.org/drawingml/2006/wordprocessingDrawing" xmlns:w10="urn:schemas-microsoft-com:office:word" xmlns:w="http://schemas.openxmlformats.org/wordprocessingml/2006/main" xmlns:w14="http://schemas.microsoft.com/office/word/2010/wordml" xmlns:w15="http://schemas.microsoft.com/office/word/2012/wordml" xmlns:w16se="http://schemas.microsoft.com/office/word/2015/wordml/symex" xmlns:wpg="http://schemas.microsoft.com/office/word/2010/wordprocessingGroup" xmlns:wpi="http://schemas.microsoft.com/office/word/2010/wordprocessingInk" xmlns:wne="http://schemas.microsoft.com/office/word/2006/wordml" xmlns:wps="http://schemas.microsoft.com/office/word/2010/wordprocessingShape" mc:Ignorable="w14 w15 w16se wp14">
+<w:numbering xmlns:wpc="http://schemas.microsoft.com/office/word/2010/wordprocessingCanvas" xmlns:cx="http://schemas.microsoft.com/office/drawing/2014/chartex" xmlns:cx1="http://schemas.microsoft.com/office/drawing/2015/9/8/chartex" xmlns:cx2="http://schemas.microsoft.com/office/drawing/2015/10/21/chartex" xmlns:cx3="http://schemas.microsoft.com/office/drawing/2016/5/9/chartex" xmlns:cx4="http://schemas.microsoft.com/office/drawing/2016/5/10/chartex" xmlns:cx5="http://schemas.microsoft.com/office/drawing/2016/5/11/chartex" xmlns:cx6="http://schemas.microsoft.com/office/drawing/2016/5/12/chartex" xmlns:cx7="http://schemas.microsoft.com/office/drawing/2016/5/13/chartex" xmlns:cx8="http://schemas.microsoft.com/office/drawing/2016/5/14/chartex" xmlns:mc="http://schemas.openxmlformats.org/markup-compatibility/2006" xmlns:aink="http://schemas.microsoft.com/office/drawing/2016/ink" xmlns:am3d="http://schemas.microsoft.com/office/drawing/2017/model3d" xmlns:o="urn:schemas-microsoft-com:office:office" xmlns:r="http://schemas.openxmlformats.org/officeDocument/2006/relationships" xmlns:m="http://schemas.openxmlformats.org/officeDocument/2006/math" xmlns:v="urn:schemas-microsoft-com:vml" xmlns:wp14="http://schemas.microsoft.com/office/word/2010/wordprocessingDrawing" xmlns:wp="http://schemas.openxmlformats.org/drawingml/2006/wordprocessingDrawing" xmlns:w10="urn:schemas-microsoft-com:office:word" xmlns:w="http://schemas.openxmlformats.org/wordprocessingml/2006/main" xmlns:w14="http://schemas.microsoft.com/office/word/2010/wordml" xmlns:w15="http://schemas.microsoft.com/office/word/2012/wordml" xmlns:w16cex="http://schemas.microsoft.com/office/word/2018/wordml/cex" xmlns:w16cid="http://schemas.microsoft.com/office/word/2016/wordml/cid" xmlns:w16="http://schemas.microsoft.com/office/word/2018/wordml" xmlns:w16sdtdh="http://schemas.microsoft.com/office/word/2020/wordml/sdtdatahash" xmlns:w16se="http://schemas.microsoft.com/office/word/2015/wordml/symex" xmlns:wpg="http://schemas.microsoft.com/office/word/2010/wordprocessingGroup" xmlns:wpi="http://schemas.microsoft.com/office/word/2010/wordprocessingInk" xmlns:wne="http://schemas.microsoft.com/office/word/2006/wordml" xmlns:wps="http://schemas.microsoft.com/office/word/2010/wordprocessingShape" mc:Ignorable="w14 w15 w16se w16cid w16 w16cex w16sdtdh wp14">
   <w:abstractNum w:abstractNumId="0" w15:restartNumberingAfterBreak="0">
     <w:nsid w:val="12C42D87"/>
     <w:multiLevelType w:val="hybridMultilevel"/>
@@ -4117,7 +4054,7 @@
 </file>
 
 <file path=word/styles.xml><?xml version="1.0" encoding="utf-8"?>
-<w:styles xmlns:mc="http://schemas.openxmlformats.org/markup-compatibility/2006" xmlns:r="http://schemas.openxmlformats.org/officeDocument/2006/relationships" xmlns:w="http://schemas.openxmlformats.org/wordprocessingml/2006/main" xmlns:w14="http://schemas.microsoft.com/office/word/2010/wordml" xmlns:w15="http://schemas.microsoft.com/office/word/2012/wordml" xmlns:w16se="http://schemas.microsoft.com/office/word/2015/wordml/symex" mc:Ignorable="w14 w15 w16se">
+<w:styles xmlns:mc="http://schemas.openxmlformats.org/markup-compatibility/2006" xmlns:r="http://schemas.openxmlformats.org/officeDocument/2006/relationships" xmlns:w="http://schemas.openxmlformats.org/wordprocessingml/2006/main" xmlns:w14="http://schemas.microsoft.com/office/word/2010/wordml" xmlns:w15="http://schemas.microsoft.com/office/word/2012/wordml" xmlns:w16cex="http://schemas.microsoft.com/office/word/2018/wordml/cex" xmlns:w16cid="http://schemas.microsoft.com/office/word/2016/wordml/cid" xmlns:w16="http://schemas.microsoft.com/office/word/2018/wordml" xmlns:w16sdtdh="http://schemas.microsoft.com/office/word/2020/wordml/sdtdatahash" xmlns:w16se="http://schemas.microsoft.com/office/word/2015/wordml/symex" mc:Ignorable="w14 w15 w16se w16cid w16 w16cex w16sdtdh">
   <w:docDefaults>
     <w:rPrDefault>
       <w:rPr>
@@ -4133,7 +4070,7 @@
       </w:pPr>
     </w:pPrDefault>
   </w:docDefaults>
-  <w:latentStyles w:defLockedState="0" w:defUIPriority="99" w:defSemiHidden="0" w:defUnhideWhenUsed="0" w:defQFormat="0" w:count="371">
+  <w:latentStyles w:defLockedState="0" w:defUIPriority="99" w:defSemiHidden="0" w:defUnhideWhenUsed="0" w:defQFormat="0" w:count="376">
     <w:lsdException w:name="Normal" w:uiPriority="0" w:qFormat="1"/>
     <w:lsdException w:name="heading 1" w:uiPriority="9" w:qFormat="1"/>
     <w:lsdException w:name="heading 2" w:semiHidden="1" w:uiPriority="9" w:unhideWhenUsed="1" w:qFormat="1"/>
@@ -4239,7 +4176,6 @@
     <w:lsdException w:name="HTML Sample" w:semiHidden="1" w:unhideWhenUsed="1"/>
     <w:lsdException w:name="HTML Typewriter" w:semiHidden="1" w:unhideWhenUsed="1"/>
     <w:lsdException w:name="HTML Variable" w:semiHidden="1" w:unhideWhenUsed="1"/>
-    <w:lsdException w:name="Normal Table" w:semiHidden="1" w:unhideWhenUsed="1"/>
     <w:lsdException w:name="annotation subject" w:semiHidden="1" w:unhideWhenUsed="1"/>
     <w:lsdException w:name="No List" w:semiHidden="1" w:unhideWhenUsed="1"/>
     <w:lsdException w:name="Outline List 1" w:semiHidden="1" w:unhideWhenUsed="1"/>
@@ -4282,11 +4218,8 @@
     <w:lsdException w:name="Table Contemporary" w:semiHidden="1" w:unhideWhenUsed="1"/>
     <w:lsdException w:name="Table Elegant" w:semiHidden="1" w:unhideWhenUsed="1"/>
     <w:lsdException w:name="Table Professional" w:semiHidden="1" w:unhideWhenUsed="1"/>
-    <w:lsdException w:name="Table Subtle 1" w:semiHidden="1" w:unhideWhenUsed="1"/>
     <w:lsdException w:name="Table Subtle 2" w:semiHidden="1" w:unhideWhenUsed="1"/>
     <w:lsdException w:name="Table Web 1" w:semiHidden="1" w:unhideWhenUsed="1"/>
-    <w:lsdException w:name="Table Web 2" w:semiHidden="1" w:unhideWhenUsed="1"/>
-    <w:lsdException w:name="Table Web 3" w:semiHidden="1" w:unhideWhenUsed="1"/>
     <w:lsdException w:name="Balloon Text" w:semiHidden="1" w:unhideWhenUsed="1"/>
     <w:lsdException w:name="Table Grid" w:uiPriority="39"/>
     <w:lsdException w:name="Table Theme" w:semiHidden="1" w:unhideWhenUsed="1"/>
@@ -4505,6 +4438,11 @@
     <w:lsdException w:name="List Table 5 Dark Accent 6" w:uiPriority="50"/>
     <w:lsdException w:name="List Table 6 Colorful Accent 6" w:uiPriority="51"/>
     <w:lsdException w:name="List Table 7 Colorful Accent 6" w:uiPriority="52"/>
+    <w:lsdException w:name="Mention" w:semiHidden="1" w:unhideWhenUsed="1"/>
+    <w:lsdException w:name="Smart Hyperlink" w:semiHidden="1" w:unhideWhenUsed="1"/>
+    <w:lsdException w:name="Hashtag" w:semiHidden="1" w:unhideWhenUsed="1"/>
+    <w:lsdException w:name="Unresolved Mention" w:semiHidden="1" w:unhideWhenUsed="1"/>
+    <w:lsdException w:name="Smart Link" w:semiHidden="1" w:unhideWhenUsed="1"/>
   </w:latentStyles>
   <w:style w:type="paragraph" w:default="1" w:styleId="a">
     <w:name w:val="Normal"/>

</xml_diff>